<commit_message>
:sparkles: GCAF PDF and Session 2
</commit_message>
<xml_diff>
--- a/Introduction to Digital Transformation with Google Cloud.docx
+++ b/Introduction to Digital Transformation with Google Cloud.docx
@@ -268,6 +268,13 @@
       </w:pPr>
     </w:p>
     <w:p>
+      <w:pPr>
+        <w:rPr>
+          <w:rFonts w:ascii="Arial" w:hAnsi="Arial" w:cs="Arial"/>
+          <w:color w:val="BDC1C6"/>
+          <w:shd w:val="clear" w:color="auto" w:fill="202124"/>
+        </w:rPr>
+      </w:pPr>
       <w:r>
         <w:rPr>
           <w:rFonts w:ascii="Arial" w:hAnsi="Arial" w:cs="Arial"/>
@@ -287,6 +294,282 @@
         <w:t> is when an organization takes advantage of new technologies to redesign and redefine relationships with their customers, employees, and partners.</w:t>
       </w:r>
     </w:p>
+    <w:p>
+      <w:pPr>
+        <w:rPr>
+          <w:rFonts w:ascii="Arial" w:hAnsi="Arial" w:cs="Arial"/>
+          <w:color w:val="BDC1C6"/>
+          <w:shd w:val="clear" w:color="auto" w:fill="202124"/>
+        </w:rPr>
+      </w:pPr>
+    </w:p>
+    <w:p>
+      <w:pPr>
+        <w:rPr>
+          <w:rFonts w:ascii="Roboto" w:hAnsi="Roboto"/>
+          <w:color w:val="202124"/>
+          <w:spacing w:val="2"/>
+        </w:rPr>
+      </w:pPr>
+      <w:r>
+        <w:br/>
+      </w:r>
+      <w:r>
+        <w:rPr>
+          <w:rFonts w:ascii="Roboto" w:hAnsi="Roboto"/>
+          <w:color w:val="202124"/>
+          <w:spacing w:val="2"/>
+        </w:rPr>
+        <w:t>Infrastructure modernization is foundational to an organization's digital transformation. It is a common term used to describe what process? Select the correct answer.</w:t>
+      </w:r>
+    </w:p>
+    <w:p>
+      <w:pPr>
+        <w:rPr>
+          <w:rFonts w:ascii="Roboto" w:hAnsi="Roboto"/>
+          <w:color w:val="202124"/>
+          <w:spacing w:val="2"/>
+        </w:rPr>
+      </w:pPr>
+      <w:r>
+        <w:rPr>
+          <w:rFonts w:ascii="Roboto" w:hAnsi="Roboto"/>
+          <w:color w:val="202124"/>
+          <w:spacing w:val="2"/>
+        </w:rPr>
+        <w:t>Leveraging hidden value from legacy systems and applications with cloud technologies</w:t>
+      </w:r>
+    </w:p>
+    <w:p>
+      <w:pPr>
+        <w:rPr>
+          <w:rFonts w:ascii="Roboto" w:hAnsi="Roboto"/>
+          <w:color w:val="202124"/>
+          <w:spacing w:val="2"/>
+        </w:rPr>
+      </w:pPr>
+    </w:p>
+    <w:p>
+      <w:pPr>
+        <w:rPr>
+          <w:rFonts w:ascii="Roboto" w:hAnsi="Roboto"/>
+          <w:color w:val="202124"/>
+          <w:spacing w:val="2"/>
+        </w:rPr>
+      </w:pPr>
+      <w:r>
+        <w:rPr>
+          <w:rFonts w:ascii="Roboto" w:hAnsi="Roboto"/>
+          <w:color w:val="202124"/>
+          <w:spacing w:val="2"/>
+        </w:rPr>
+        <w:t>Customers now expect instant access to services anytime, anywhere. What do businesses need to prioritize to meet these changing needs? Select the correct answer.</w:t>
+      </w:r>
+    </w:p>
+    <w:p>
+      <w:pPr>
+        <w:spacing w:after="0" w:line="240" w:lineRule="auto"/>
+        <w:textAlignment w:val="center"/>
+        <w:rPr>
+          <w:rFonts w:ascii="Roboto" w:eastAsia="Times New Roman" w:hAnsi="Roboto" w:cs="Times New Roman"/>
+          <w:spacing w:val="3"/>
+          <w:sz w:val="24"/>
+          <w:szCs w:val="24"/>
+          <w:lang w:eastAsia="en-IN"/>
+        </w:rPr>
+      </w:pPr>
+      <w:r>
+        <w:rPr>
+          <w:rFonts w:ascii="Roboto" w:eastAsia="Times New Roman" w:hAnsi="Roboto" w:cs="Times New Roman"/>
+          <w:spacing w:val="1"/>
+          <w:sz w:val="24"/>
+          <w:szCs w:val="24"/>
+          <w:lang w:eastAsia="en-IN"/>
+        </w:rPr>
+        <w:t>Launching new applications quickly</w:t>
+      </w:r>
+    </w:p>
+    <w:p/>
+    <w:p/>
+    <w:p>
+      <w:pPr>
+        <w:rPr>
+          <w:rFonts w:ascii="Roboto" w:hAnsi="Roboto"/>
+          <w:color w:val="202124"/>
+          <w:spacing w:val="2"/>
+        </w:rPr>
+      </w:pPr>
+      <w:r>
+        <w:rPr>
+          <w:rFonts w:ascii="Roboto" w:hAnsi="Roboto"/>
+          <w:color w:val="202124"/>
+          <w:spacing w:val="2"/>
+        </w:rPr>
+        <w:t>Organizations have traditionally used retrospective data to gain business insights. By using cloud technology, in what new way can businesses leverage data? Select the correct answer.</w:t>
+      </w:r>
+    </w:p>
+    <w:p>
+      <w:pPr>
+        <w:spacing w:after="0" w:line="240" w:lineRule="auto"/>
+        <w:textAlignment w:val="center"/>
+        <w:rPr>
+          <w:rFonts w:ascii="Roboto" w:eastAsia="Times New Roman" w:hAnsi="Roboto" w:cs="Times New Roman"/>
+          <w:spacing w:val="3"/>
+          <w:sz w:val="24"/>
+          <w:szCs w:val="24"/>
+          <w:lang w:eastAsia="en-IN"/>
+        </w:rPr>
+      </w:pPr>
+      <w:r>
+        <w:rPr>
+          <w:rFonts w:ascii="Roboto" w:eastAsia="Times New Roman" w:hAnsi="Roboto" w:cs="Times New Roman"/>
+          <w:spacing w:val="1"/>
+          <w:sz w:val="24"/>
+          <w:szCs w:val="24"/>
+          <w:lang w:eastAsia="en-IN"/>
+        </w:rPr>
+        <w:t>Businesses can gain real-time insights</w:t>
+      </w:r>
+    </w:p>
+    <w:p/>
+    <w:p/>
+    <w:p>
+      <w:pPr>
+        <w:rPr>
+          <w:rFonts w:ascii="Roboto" w:hAnsi="Roboto"/>
+          <w:color w:val="202124"/>
+          <w:spacing w:val="2"/>
+        </w:rPr>
+      </w:pPr>
+      <w:r>
+        <w:br/>
+      </w:r>
+      <w:r>
+        <w:rPr>
+          <w:rFonts w:ascii="Roboto" w:hAnsi="Roboto"/>
+          <w:color w:val="202124"/>
+          <w:spacing w:val="2"/>
+        </w:rPr>
+        <w:t>In the cloud, the recommended practice for security is called a ‘shared responsibility security model'. What does this mean? Select the two correct answers.</w:t>
+      </w:r>
+    </w:p>
+    <w:p>
+      <w:pPr>
+        <w:spacing w:after="0" w:line="240" w:lineRule="auto"/>
+        <w:textAlignment w:val="center"/>
+        <w:rPr>
+          <w:rFonts w:ascii="Roboto" w:eastAsia="Times New Roman" w:hAnsi="Roboto" w:cs="Times New Roman"/>
+          <w:spacing w:val="3"/>
+          <w:sz w:val="24"/>
+          <w:szCs w:val="24"/>
+          <w:lang w:eastAsia="en-IN"/>
+        </w:rPr>
+      </w:pPr>
+      <w:r>
+        <w:rPr>
+          <w:rFonts w:ascii="Roboto" w:eastAsia="Times New Roman" w:hAnsi="Roboto" w:cs="Times New Roman"/>
+          <w:spacing w:val="1"/>
+          <w:sz w:val="24"/>
+          <w:szCs w:val="24"/>
+          <w:lang w:eastAsia="en-IN"/>
+        </w:rPr>
+        <w:t>The business is responsible for access to data and applications.</w:t>
+      </w:r>
+    </w:p>
+    <w:p>
+      <w:pPr>
+        <w:spacing w:after="0" w:line="240" w:lineRule="auto"/>
+        <w:textAlignment w:val="center"/>
+        <w:rPr>
+          <w:rFonts w:ascii="Roboto" w:eastAsia="Times New Roman" w:hAnsi="Roboto" w:cs="Times New Roman"/>
+          <w:spacing w:val="3"/>
+          <w:sz w:val="24"/>
+          <w:szCs w:val="24"/>
+          <w:lang w:eastAsia="en-IN"/>
+        </w:rPr>
+      </w:pPr>
+      <w:r>
+        <w:rPr>
+          <w:rFonts w:ascii="Roboto" w:eastAsia="Times New Roman" w:hAnsi="Roboto" w:cs="Times New Roman"/>
+          <w:spacing w:val="1"/>
+          <w:sz w:val="24"/>
+          <w:szCs w:val="24"/>
+          <w:lang w:eastAsia="en-IN"/>
+        </w:rPr>
+        <w:br/>
+        <w:t>The cloud provider is responsible for the physical infrastructure.</w:t>
+      </w:r>
+    </w:p>
+    <w:p>
+      <w:pPr>
+        <w:rPr>
+          <w:rFonts w:ascii="Roboto" w:hAnsi="Roboto"/>
+          <w:color w:val="202124"/>
+          <w:spacing w:val="2"/>
+        </w:rPr>
+      </w:pPr>
+      <w:r>
+        <w:lastRenderedPageBreak/>
+        <w:br/>
+      </w:r>
+      <w:r>
+        <w:rPr>
+          <w:rFonts w:ascii="Roboto" w:hAnsi="Roboto"/>
+          <w:color w:val="202124"/>
+          <w:spacing w:val="2"/>
+        </w:rPr>
+        <w:t>What factors have a direct impact on a team’s ability to innovate? Select the two correct answers.</w:t>
+      </w:r>
+    </w:p>
+    <w:p>
+      <w:pPr>
+        <w:spacing w:after="0" w:line="240" w:lineRule="auto"/>
+        <w:textAlignment w:val="center"/>
+        <w:rPr>
+          <w:rFonts w:ascii="Roboto" w:eastAsia="Times New Roman" w:hAnsi="Roboto" w:cs="Times New Roman"/>
+          <w:spacing w:val="3"/>
+          <w:sz w:val="24"/>
+          <w:szCs w:val="24"/>
+          <w:lang w:eastAsia="en-IN"/>
+        </w:rPr>
+      </w:pPr>
+      <w:r>
+        <w:rPr>
+          <w:rFonts w:ascii="Roboto" w:eastAsia="Times New Roman" w:hAnsi="Roboto" w:cs="Times New Roman"/>
+          <w:spacing w:val="1"/>
+          <w:sz w:val="24"/>
+          <w:szCs w:val="24"/>
+          <w:lang w:eastAsia="en-IN"/>
+        </w:rPr>
+        <w:t>Team structure</w:t>
+      </w:r>
+    </w:p>
+    <w:p>
+      <w:pPr>
+        <w:spacing w:after="0" w:line="240" w:lineRule="auto"/>
+        <w:textAlignment w:val="center"/>
+        <w:rPr>
+          <w:rFonts w:ascii="Roboto" w:eastAsia="Times New Roman" w:hAnsi="Roboto" w:cs="Times New Roman"/>
+          <w:spacing w:val="3"/>
+          <w:sz w:val="24"/>
+          <w:szCs w:val="24"/>
+          <w:lang w:eastAsia="en-IN"/>
+        </w:rPr>
+      </w:pPr>
+      <w:r>
+        <w:rPr>
+          <w:rFonts w:ascii="Roboto" w:eastAsia="Times New Roman" w:hAnsi="Roboto" w:cs="Times New Roman"/>
+          <w:spacing w:val="1"/>
+          <w:sz w:val="24"/>
+          <w:szCs w:val="24"/>
+          <w:lang w:eastAsia="en-IN"/>
+        </w:rPr>
+        <w:t>Ability to try new things without fear of failure or judgement</w:t>
+      </w:r>
+    </w:p>
+    <w:p/>
+    <w:p/>
+    <w:p/>
     <w:sectPr>
       <w:pgSz w:w="11906" w:h="16838"/>
       <w:pgMar w:top="1440" w:right="1440" w:bottom="1440" w:left="1440" w:header="708" w:footer="708" w:gutter="0"/>
@@ -734,6 +1017,11 @@
       <w:iCs/>
     </w:rPr>
   </w:style>
+  <w:style w:type="character" w:customStyle="1" w:styleId="choice-title">
+    <w:name w:val="choice-title"/>
+    <w:basedOn w:val="DefaultParagraphFont"/>
+    <w:rsid w:val="00F431E7"/>
+  </w:style>
 </w:styles>
 </file>
 

</xml_diff>

<commit_message>
:rocket: Course 1 Completed
</commit_message>
<xml_diff>
--- a/Introduction to Digital Transformation with Google Cloud.docx
+++ b/Introduction to Digital Transformation with Google Cloud.docx
@@ -550,6 +550,217 @@
         <w:textAlignment w:val="center"/>
         <w:rPr>
           <w:rFonts w:ascii="Roboto" w:eastAsia="Times New Roman" w:hAnsi="Roboto" w:cs="Times New Roman"/>
+          <w:spacing w:val="1"/>
+          <w:sz w:val="24"/>
+          <w:szCs w:val="24"/>
+          <w:lang w:eastAsia="en-IN"/>
+        </w:rPr>
+      </w:pPr>
+      <w:r>
+        <w:rPr>
+          <w:rFonts w:ascii="Roboto" w:eastAsia="Times New Roman" w:hAnsi="Roboto" w:cs="Times New Roman"/>
+          <w:spacing w:val="1"/>
+          <w:sz w:val="24"/>
+          <w:szCs w:val="24"/>
+          <w:lang w:eastAsia="en-IN"/>
+        </w:rPr>
+        <w:t>Ability to try new things without fear of failure or judgement</w:t>
+      </w:r>
+    </w:p>
+    <w:p>
+      <w:pPr>
+        <w:spacing w:after="0" w:line="240" w:lineRule="auto"/>
+        <w:textAlignment w:val="center"/>
+        <w:rPr>
+          <w:rFonts w:ascii="Roboto" w:eastAsia="Times New Roman" w:hAnsi="Roboto" w:cs="Times New Roman"/>
+          <w:spacing w:val="1"/>
+          <w:sz w:val="24"/>
+          <w:szCs w:val="24"/>
+          <w:lang w:eastAsia="en-IN"/>
+        </w:rPr>
+      </w:pPr>
+    </w:p>
+    <w:p>
+      <w:pPr>
+        <w:spacing w:after="0" w:line="240" w:lineRule="auto"/>
+        <w:textAlignment w:val="center"/>
+        <w:rPr>
+          <w:rFonts w:ascii="Roboto" w:eastAsia="Times New Roman" w:hAnsi="Roboto" w:cs="Times New Roman"/>
+          <w:spacing w:val="1"/>
+          <w:sz w:val="24"/>
+          <w:szCs w:val="24"/>
+          <w:lang w:eastAsia="en-IN"/>
+        </w:rPr>
+      </w:pPr>
+    </w:p>
+    <w:p>
+      <w:pPr>
+        <w:spacing w:after="0" w:line="240" w:lineRule="auto"/>
+        <w:textAlignment w:val="center"/>
+        <w:rPr>
+          <w:rFonts w:ascii="Roboto" w:eastAsia="Times New Roman" w:hAnsi="Roboto" w:cs="Times New Roman"/>
+          <w:spacing w:val="1"/>
+          <w:sz w:val="24"/>
+          <w:szCs w:val="24"/>
+          <w:lang w:eastAsia="en-IN"/>
+        </w:rPr>
+      </w:pPr>
+    </w:p>
+    <w:p>
+      <w:pPr>
+        <w:spacing w:after="0" w:line="240" w:lineRule="auto"/>
+        <w:textAlignment w:val="center"/>
+        <w:rPr>
+          <w:rFonts w:ascii="Roboto" w:eastAsia="Times New Roman" w:hAnsi="Roboto" w:cs="Times New Roman"/>
+          <w:spacing w:val="1"/>
+          <w:sz w:val="24"/>
+          <w:szCs w:val="24"/>
+          <w:lang w:eastAsia="en-IN"/>
+        </w:rPr>
+      </w:pPr>
+      <w:r>
+        <w:rPr>
+          <w:rFonts w:ascii="Roboto" w:eastAsia="Times New Roman" w:hAnsi="Roboto" w:cs="Times New Roman"/>
+          <w:spacing w:val="1"/>
+          <w:sz w:val="24"/>
+          <w:szCs w:val="24"/>
+          <w:lang w:eastAsia="en-IN"/>
+        </w:rPr>
+        <w:t>Module 3</w:t>
+      </w:r>
+    </w:p>
+    <w:p>
+      <w:pPr>
+        <w:spacing w:after="0" w:line="240" w:lineRule="auto"/>
+        <w:textAlignment w:val="center"/>
+        <w:rPr>
+          <w:rFonts w:ascii="Roboto" w:eastAsia="Times New Roman" w:hAnsi="Roboto" w:cs="Times New Roman"/>
+          <w:spacing w:val="1"/>
+          <w:sz w:val="24"/>
+          <w:szCs w:val="24"/>
+          <w:lang w:eastAsia="en-IN"/>
+        </w:rPr>
+      </w:pPr>
+    </w:p>
+    <w:p>
+      <w:pPr>
+        <w:spacing w:after="0" w:line="240" w:lineRule="auto"/>
+        <w:textAlignment w:val="center"/>
+        <w:rPr>
+          <w:rFonts w:ascii="Arial" w:hAnsi="Arial" w:cs="Arial"/>
+          <w:b/>
+          <w:bCs/>
+          <w:color w:val="BDC1C6"/>
+          <w:shd w:val="clear" w:color="auto" w:fill="202124"/>
+        </w:rPr>
+      </w:pPr>
+      <w:r>
+        <w:rPr>
+          <w:rFonts w:ascii="Arial" w:hAnsi="Arial" w:cs="Arial"/>
+          <w:color w:val="BDC1C6"/>
+          <w:shd w:val="clear" w:color="auto" w:fill="202124"/>
+        </w:rPr>
+        <w:t>These focus areas are talent, environment, </w:t>
+      </w:r>
+      <w:r>
+        <w:rPr>
+          <w:rFonts w:ascii="Arial" w:hAnsi="Arial" w:cs="Arial"/>
+          <w:b/>
+          <w:bCs/>
+          <w:color w:val="BDC1C6"/>
+          <w:shd w:val="clear" w:color="auto" w:fill="202124"/>
+        </w:rPr>
+        <w:t>structure, strategy, empowerment, and innovation</w:t>
+      </w:r>
+    </w:p>
+    <w:p>
+      <w:pPr>
+        <w:spacing w:after="0" w:line="240" w:lineRule="auto"/>
+        <w:textAlignment w:val="center"/>
+        <w:rPr>
+          <w:rFonts w:ascii="Arial" w:hAnsi="Arial" w:cs="Arial"/>
+          <w:b/>
+          <w:bCs/>
+          <w:color w:val="BDC1C6"/>
+          <w:shd w:val="clear" w:color="auto" w:fill="202124"/>
+        </w:rPr>
+      </w:pPr>
+    </w:p>
+    <w:p>
+      <w:pPr>
+        <w:spacing w:after="0" w:line="240" w:lineRule="auto"/>
+        <w:textAlignment w:val="center"/>
+        <w:rPr>
+          <w:rFonts w:ascii="Arial" w:hAnsi="Arial" w:cs="Arial"/>
+          <w:color w:val="BDC1C6"/>
+          <w:shd w:val="clear" w:color="auto" w:fill="202124"/>
+        </w:rPr>
+      </w:pPr>
+      <w:r>
+        <w:rPr>
+          <w:rFonts w:ascii="Arial" w:hAnsi="Arial" w:cs="Arial"/>
+          <w:color w:val="BDC1C6"/>
+          <w:shd w:val="clear" w:color="auto" w:fill="202124"/>
+        </w:rPr>
+        <w:t>To help you narrow down the scope of users expectations, consider the following focus areas; </w:t>
+      </w:r>
+      <w:r>
+        <w:rPr>
+          <w:rFonts w:ascii="Arial" w:hAnsi="Arial" w:cs="Arial"/>
+          <w:b/>
+          <w:bCs/>
+          <w:color w:val="BDC1C6"/>
+          <w:shd w:val="clear" w:color="auto" w:fill="202124"/>
+        </w:rPr>
+        <w:t>access, engagement, customization, and communication</w:t>
+      </w:r>
+      <w:r>
+        <w:rPr>
+          <w:rFonts w:ascii="Arial" w:hAnsi="Arial" w:cs="Arial"/>
+          <w:color w:val="BDC1C6"/>
+          <w:shd w:val="clear" w:color="auto" w:fill="202124"/>
+        </w:rPr>
+        <w:t>.</w:t>
+      </w:r>
+    </w:p>
+    <w:p>
+      <w:pPr>
+        <w:spacing w:after="0" w:line="240" w:lineRule="auto"/>
+        <w:textAlignment w:val="center"/>
+        <w:rPr>
+          <w:rFonts w:ascii="Arial" w:hAnsi="Arial" w:cs="Arial"/>
+          <w:color w:val="BDC1C6"/>
+          <w:shd w:val="clear" w:color="auto" w:fill="202124"/>
+        </w:rPr>
+      </w:pPr>
+    </w:p>
+    <w:p>
+      <w:pPr>
+        <w:spacing w:after="0" w:line="240" w:lineRule="auto"/>
+        <w:rPr>
+          <w:rFonts w:ascii="Times New Roman" w:eastAsia="Times New Roman" w:hAnsi="Times New Roman" w:cs="Times New Roman"/>
+          <w:sz w:val="24"/>
+          <w:szCs w:val="24"/>
+          <w:lang w:eastAsia="en-IN"/>
+        </w:rPr>
+      </w:pPr>
+      <w:r>
+        <w:rPr>
+          <w:rFonts w:ascii="Times New Roman" w:eastAsia="Times New Roman" w:hAnsi="Times New Roman" w:cs="Times New Roman"/>
+          <w:sz w:val="24"/>
+          <w:szCs w:val="24"/>
+          <w:lang w:eastAsia="en-IN"/>
+        </w:rPr>
+        <w:t>To help you narrow down the scope of your user’s expectations, which focus areas should you consider? Select the correct answer.</w:t>
+      </w:r>
+    </w:p>
+    <w:p>
+      <w:pPr>
+        <w:spacing w:after="0" w:line="240" w:lineRule="auto"/>
+        <w:textAlignment w:val="center"/>
+        <w:rPr>
+          <w:rFonts w:ascii="Roboto" w:eastAsia="Times New Roman" w:hAnsi="Roboto" w:cs="Times New Roman"/>
+          <w:color w:val="202124"/>
           <w:spacing w:val="3"/>
           <w:sz w:val="24"/>
           <w:szCs w:val="24"/>
@@ -559,12 +770,308 @@
       <w:r>
         <w:rPr>
           <w:rFonts w:ascii="Roboto" w:eastAsia="Times New Roman" w:hAnsi="Roboto" w:cs="Times New Roman"/>
+          <w:color w:val="202124"/>
+          <w:spacing w:val="3"/>
+          <w:sz w:val="24"/>
+          <w:szCs w:val="24"/>
+          <w:lang w:eastAsia="en-IN"/>
+        </w:rPr>
+        <w:object w:dxaOrig="1440" w:dyaOrig="1440" w14:anchorId="59EC9224">
+          <v:shapetype id="_x0000_t75" coordsize="21600,21600" o:spt="75" o:preferrelative="t" path="m@4@5l@4@11@9@11@9@5xe" filled="f" stroked="f">
+            <v:stroke joinstyle="miter"/>
+            <v:formulas>
+              <v:f eqn="if lineDrawn pixelLineWidth 0"/>
+              <v:f eqn="sum @0 1 0"/>
+              <v:f eqn="sum 0 0 @1"/>
+              <v:f eqn="prod @2 1 2"/>
+              <v:f eqn="prod @3 21600 pixelWidth"/>
+              <v:f eqn="prod @3 21600 pixelHeight"/>
+              <v:f eqn="sum @0 0 1"/>
+              <v:f eqn="prod @6 1 2"/>
+              <v:f eqn="prod @7 21600 pixelWidth"/>
+              <v:f eqn="sum @8 21600 0"/>
+              <v:f eqn="prod @7 21600 pixelHeight"/>
+              <v:f eqn="sum @10 21600 0"/>
+            </v:formulas>
+            <v:path o:extrusionok="f" gradientshapeok="t" o:connecttype="rect"/>
+            <o:lock v:ext="edit" aspectratio="t"/>
+          </v:shapetype>
+          <v:shape id="_x0000_i1027" type="#_x0000_t75" style="width:18pt;height:15.5pt" o:ole="">
+            <v:imagedata r:id="rId4" o:title=""/>
+          </v:shape>
+          <w:control r:id="rId5" w:name="DefaultOcxName" w:shapeid="_x0000_i1027"/>
+        </w:object>
+      </w:r>
+    </w:p>
+    <w:p>
+      <w:pPr>
+        <w:spacing w:after="120" w:line="240" w:lineRule="auto"/>
+        <w:textAlignment w:val="center"/>
+        <w:rPr>
+          <w:rFonts w:ascii="Roboto" w:eastAsia="Times New Roman" w:hAnsi="Roboto" w:cs="Times New Roman"/>
+          <w:color w:val="202124"/>
+          <w:spacing w:val="3"/>
+          <w:sz w:val="24"/>
+          <w:szCs w:val="24"/>
+          <w:lang w:eastAsia="en-IN"/>
+        </w:rPr>
+      </w:pPr>
+      <w:r>
+        <w:rPr>
+          <w:rFonts w:ascii="Roboto" w:eastAsia="Times New Roman" w:hAnsi="Roboto" w:cs="Times New Roman"/>
+          <w:color w:val="202124"/>
+          <w:spacing w:val="3"/>
+          <w:sz w:val="24"/>
+          <w:szCs w:val="24"/>
+          <w:lang w:eastAsia="en-IN"/>
+        </w:rPr>
+        <w:t>Access, Engagement, Customization, Communication</w:t>
+      </w:r>
+    </w:p>
+    <w:p>
+      <w:pPr>
+        <w:spacing w:after="0" w:line="240" w:lineRule="auto"/>
+        <w:textAlignment w:val="center"/>
+        <w:rPr>
+          <w:rFonts w:ascii="Roboto" w:eastAsia="Times New Roman" w:hAnsi="Roboto" w:cs="Times New Roman"/>
+          <w:spacing w:val="3"/>
+          <w:sz w:val="24"/>
+          <w:szCs w:val="24"/>
+          <w:lang w:eastAsia="en-IN"/>
+        </w:rPr>
+      </w:pPr>
+    </w:p>
+    <w:p>
+      <w:pPr>
+        <w:spacing w:after="0" w:line="240" w:lineRule="auto"/>
+        <w:rPr>
+          <w:rFonts w:ascii="Times New Roman" w:eastAsia="Times New Roman" w:hAnsi="Times New Roman" w:cs="Times New Roman"/>
+          <w:sz w:val="24"/>
+          <w:szCs w:val="24"/>
+          <w:lang w:eastAsia="en-IN"/>
+        </w:rPr>
+      </w:pPr>
+      <w:r>
+        <w:rPr>
+          <w:rFonts w:ascii="Times New Roman" w:eastAsia="Times New Roman" w:hAnsi="Times New Roman" w:cs="Times New Roman"/>
+          <w:sz w:val="24"/>
+          <w:szCs w:val="24"/>
+          <w:lang w:eastAsia="en-IN"/>
+        </w:rPr>
+        <w:t>Which three business principles does Google recommend to ensure transformational outcomes? Select the correct answer.</w:t>
+      </w:r>
+    </w:p>
+    <w:p>
+      <w:pPr>
+        <w:spacing w:after="0" w:line="240" w:lineRule="auto"/>
+        <w:textAlignment w:val="center"/>
+        <w:rPr>
+          <w:rFonts w:ascii="Roboto" w:eastAsia="Times New Roman" w:hAnsi="Roboto" w:cs="Times New Roman"/>
+          <w:color w:val="202124"/>
+          <w:spacing w:val="3"/>
+          <w:sz w:val="24"/>
+          <w:szCs w:val="24"/>
+          <w:lang w:eastAsia="en-IN"/>
+        </w:rPr>
+      </w:pPr>
+      <w:r>
+        <w:rPr>
+          <w:rFonts w:ascii="Roboto" w:eastAsia="Times New Roman" w:hAnsi="Roboto" w:cs="Times New Roman"/>
+          <w:color w:val="202124"/>
+          <w:spacing w:val="3"/>
+          <w:sz w:val="24"/>
+          <w:szCs w:val="24"/>
+          <w:lang w:eastAsia="en-IN"/>
+        </w:rPr>
+        <w:object w:dxaOrig="1440" w:dyaOrig="1440" w14:anchorId="0F23A645">
+          <v:shape id="_x0000_i1030" type="#_x0000_t75" style="width:18pt;height:15.5pt" o:ole="">
+            <v:imagedata r:id="rId4" o:title=""/>
+          </v:shape>
+          <w:control r:id="rId6" w:name="DefaultOcxName1" w:shapeid="_x0000_i1030"/>
+        </w:object>
+      </w:r>
+    </w:p>
+    <w:p>
+      <w:pPr>
+        <w:spacing w:after="120" w:line="240" w:lineRule="auto"/>
+        <w:textAlignment w:val="center"/>
+        <w:rPr>
+          <w:rFonts w:ascii="Roboto" w:eastAsia="Times New Roman" w:hAnsi="Roboto" w:cs="Times New Roman"/>
+          <w:color w:val="202124"/>
+          <w:spacing w:val="3"/>
+          <w:sz w:val="24"/>
+          <w:szCs w:val="24"/>
+          <w:lang w:eastAsia="en-IN"/>
+        </w:rPr>
+      </w:pPr>
+      <w:r>
+        <w:rPr>
+          <w:rFonts w:ascii="Roboto" w:eastAsia="Times New Roman" w:hAnsi="Roboto" w:cs="Times New Roman"/>
+          <w:color w:val="202124"/>
+          <w:spacing w:val="3"/>
+          <w:sz w:val="24"/>
+          <w:szCs w:val="24"/>
+          <w:lang w:eastAsia="en-IN"/>
+        </w:rPr>
+        <w:t>Focus on the user, think 10X, launch and iterate</w:t>
+      </w:r>
+    </w:p>
+    <w:p>
+      <w:pPr>
+        <w:spacing w:after="120" w:line="240" w:lineRule="auto"/>
+        <w:textAlignment w:val="center"/>
+        <w:rPr>
+          <w:rFonts w:ascii="Roboto" w:eastAsia="Times New Roman" w:hAnsi="Roboto" w:cs="Times New Roman"/>
+          <w:color w:val="202124"/>
+          <w:spacing w:val="3"/>
+          <w:sz w:val="24"/>
+          <w:szCs w:val="24"/>
+          <w:lang w:eastAsia="en-IN"/>
+        </w:rPr>
+      </w:pPr>
+    </w:p>
+    <w:p>
+      <w:pPr>
+        <w:spacing w:after="0" w:line="240" w:lineRule="auto"/>
+        <w:textAlignment w:val="center"/>
+        <w:rPr>
+          <w:rFonts w:ascii="Roboto" w:hAnsi="Roboto"/>
+          <w:color w:val="202124"/>
+          <w:spacing w:val="2"/>
+        </w:rPr>
+      </w:pPr>
+      <w:r>
+        <w:rPr>
+          <w:rFonts w:ascii="Roboto" w:hAnsi="Roboto"/>
+          <w:color w:val="202124"/>
+          <w:spacing w:val="2"/>
+        </w:rPr>
+        <w:t>According to Google’s culture of innovation business principles, what does “Think 10X” mean? Select the correct answer.</w:t>
+      </w:r>
+    </w:p>
+    <w:p>
+      <w:pPr>
+        <w:spacing w:after="0" w:line="240" w:lineRule="auto"/>
+        <w:textAlignment w:val="center"/>
+        <w:rPr>
+          <w:rFonts w:ascii="Roboto" w:hAnsi="Roboto"/>
+          <w:color w:val="202124"/>
+          <w:spacing w:val="2"/>
+        </w:rPr>
+      </w:pPr>
+      <w:r>
+        <w:rPr>
+          <w:rFonts w:ascii="Roboto" w:hAnsi="Roboto"/>
+          <w:color w:val="202124"/>
+          <w:spacing w:val="2"/>
+        </w:rPr>
+        <w:t>Fundamentally rethink business problems and solutions by a factor of 10.</w:t>
+      </w:r>
+    </w:p>
+    <w:p>
+      <w:pPr>
+        <w:spacing w:after="0" w:line="240" w:lineRule="auto"/>
+        <w:textAlignment w:val="center"/>
+        <w:rPr>
+          <w:rFonts w:ascii="Roboto" w:hAnsi="Roboto"/>
+          <w:color w:val="202124"/>
+          <w:spacing w:val="2"/>
+        </w:rPr>
+      </w:pPr>
+    </w:p>
+    <w:p>
+      <w:pPr>
+        <w:spacing w:after="0" w:line="240" w:lineRule="auto"/>
+        <w:textAlignment w:val="center"/>
+        <w:rPr>
+          <w:rFonts w:ascii="Roboto" w:hAnsi="Roboto"/>
+          <w:color w:val="202124"/>
+          <w:spacing w:val="2"/>
+        </w:rPr>
+      </w:pPr>
+    </w:p>
+    <w:p>
+      <w:pPr>
+        <w:spacing w:after="0" w:line="240" w:lineRule="auto"/>
+        <w:textAlignment w:val="center"/>
+        <w:rPr>
+          <w:rFonts w:ascii="Roboto" w:eastAsia="Times New Roman" w:hAnsi="Roboto" w:cs="Times New Roman"/>
+          <w:spacing w:val="3"/>
+          <w:sz w:val="24"/>
+          <w:szCs w:val="24"/>
+          <w:lang w:eastAsia="en-IN"/>
+        </w:rPr>
+      </w:pPr>
+    </w:p>
+    <w:p>
+      <w:pPr>
+        <w:rPr>
+          <w:rFonts w:ascii="Roboto" w:hAnsi="Roboto"/>
+          <w:color w:val="202124"/>
+          <w:spacing w:val="2"/>
+        </w:rPr>
+      </w:pPr>
+      <w:r>
+        <w:br/>
+      </w:r>
+      <w:r>
+        <w:rPr>
+          <w:rFonts w:ascii="Roboto" w:hAnsi="Roboto"/>
+          <w:color w:val="202124"/>
+          <w:spacing w:val="2"/>
+        </w:rPr>
+        <w:t>Timothy owns and operates an organic food delivery service. Timothy must first define his company’s mission. Which of the following mission statements best focuses on the WHY and not the HOW, providing clear direction? Select the correct answer.</w:t>
+      </w:r>
+    </w:p>
+    <w:p>
+      <w:pPr>
+        <w:spacing w:after="0" w:line="240" w:lineRule="auto"/>
+        <w:textAlignment w:val="center"/>
+        <w:rPr>
+          <w:rFonts w:ascii="Roboto" w:eastAsia="Times New Roman" w:hAnsi="Roboto" w:cs="Times New Roman"/>
+          <w:spacing w:val="3"/>
+          <w:sz w:val="24"/>
+          <w:szCs w:val="24"/>
+          <w:lang w:eastAsia="en-IN"/>
+        </w:rPr>
+      </w:pPr>
+      <w:r>
+        <w:rPr>
+          <w:rFonts w:ascii="Roboto" w:eastAsia="Times New Roman" w:hAnsi="Roboto" w:cs="Times New Roman"/>
           <w:spacing w:val="1"/>
           <w:sz w:val="24"/>
           <w:szCs w:val="24"/>
           <w:lang w:eastAsia="en-IN"/>
         </w:rPr>
-        <w:t>Ability to try new things without fear of failure or judgement</w:t>
+        <w:t>Deliver seasonal produce reliably</w:t>
+      </w:r>
+    </w:p>
+    <w:p>
+      <w:pPr>
+        <w:rPr>
+          <w:rFonts w:ascii="Roboto" w:hAnsi="Roboto"/>
+          <w:color w:val="202124"/>
+          <w:spacing w:val="2"/>
+        </w:rPr>
+      </w:pPr>
+      <w:r>
+        <w:br/>
+      </w:r>
+      <w:r>
+        <w:rPr>
+          <w:rFonts w:ascii="Roboto" w:hAnsi="Roboto"/>
+          <w:color w:val="202124"/>
+          <w:spacing w:val="2"/>
+        </w:rPr>
+        <w:t>Connect farmers and consumers through fresh produce</w:t>
+      </w:r>
+      <w:r>
+        <w:rPr>
+          <w:rFonts w:ascii="Roboto" w:hAnsi="Roboto"/>
+          <w:color w:val="202124"/>
+          <w:spacing w:val="2"/>
+        </w:rPr>
+        <w:t>.</w:t>
       </w:r>
     </w:p>
     <w:p/>
@@ -1025,6 +1532,14 @@
 </w:styles>
 </file>
 
+<file path=word/activeX/activeX1.xml><?xml version="1.0" encoding="utf-8"?>
+<ax:ocx xmlns:ax="http://schemas.microsoft.com/office/2006/activeX" xmlns:r="http://schemas.openxmlformats.org/officeDocument/2006/relationships" ax:classid="{5512D118-5CC6-11CF-8D67-00AA00BDCE1D}" ax:persistence="persistStream" r:id="rId1"/>
+</file>
+
+<file path=word/activeX/activeX2.xml><?xml version="1.0" encoding="utf-8"?>
+<ax:ocx xmlns:ax="http://schemas.microsoft.com/office/2006/activeX" xmlns:r="http://schemas.openxmlformats.org/officeDocument/2006/relationships" ax:classid="{5512D118-5CC6-11CF-8D67-00AA00BDCE1D}" ax:persistence="persistStream" r:id="rId1"/>
+</file>
+
 <file path=word/theme/theme1.xml><?xml version="1.0" encoding="utf-8"?>
 <a:theme xmlns:a="http://schemas.openxmlformats.org/drawingml/2006/main" name="Office Theme">
   <a:themeElements>

</xml_diff>